<commit_message>
Ajuste no nome do relatorio para minuta, e ao concluir seta o imovel como vendido para nao aparecer no catalogo
</commit_message>
<xml_diff>
--- a/Documentos/6. Diagrama de Classes e Pacotes.docx
+++ b/Documentos/6. Diagrama de Classes e Pacotes.docx
@@ -168,47 +168,74 @@
               </wp:anchor>
             </w:drawing>
           </mc:Choice>
-          <mc:Fallback xmlns:sl="http://schemas.openxmlformats.org/schemaLibrary/2006/main" xmlns:a="http://schemas.openxmlformats.org/drawingml/2006/main" xmlns:pic="http://schemas.openxmlformats.org/drawingml/2006/picture" xmlns:c="http://schemas.openxmlformats.org/drawingml/2006/chart" xmlns:lc="http://schemas.openxmlformats.org/drawingml/2006/lockedCanvas" xmlns:dgm="http://schemas.openxmlformats.org/drawingml/2006/diagram">
-            <w:drawing>
-              <wp:anchor allowOverlap="1" behindDoc="0" distB="0" distT="0" distL="114300" distR="114300" hidden="0" layoutInCell="1" locked="0" relativeHeight="0" simplePos="0">
-                <wp:simplePos x="0" y="0"/>
-                <wp:positionH relativeFrom="column">
-                  <wp:posOffset>3708400</wp:posOffset>
-                </wp:positionH>
-                <wp:positionV relativeFrom="paragraph">
-                  <wp:posOffset>1155700</wp:posOffset>
-                </wp:positionV>
-                <wp:extent cx="2514600" cy="821690"/>
-                <wp:effectExtent b="0" l="0" r="0" t="0"/>
-                <wp:wrapNone/>
-                <wp:docPr id="1" name="image1.png"/>
-                <a:graphic>
-                  <a:graphicData uri="http://schemas.openxmlformats.org/drawingml/2006/picture">
-                    <pic:pic>
-                      <pic:nvPicPr>
-                        <pic:cNvPr id="0" name="image1.png"/>
-                        <pic:cNvPicPr preferRelativeResize="0"/>
-                      </pic:nvPicPr>
-                      <pic:blipFill>
-                        <a:blip r:embed="rId7"/>
-                        <a:srcRect b="0" l="0" r="0" t="0"/>
-                        <a:stretch>
-                          <a:fillRect/>
-                        </a:stretch>
-                      </pic:blipFill>
-                      <pic:spPr>
-                        <a:xfrm>
-                          <a:off x="0" y="0"/>
-                          <a:ext cx="2514600" cy="821690"/>
-                        </a:xfrm>
-                        <a:prstGeom prst="rect"/>
-                        <a:ln/>
-                      </pic:spPr>
-                    </pic:pic>
-                  </a:graphicData>
-                </a:graphic>
-              </wp:anchor>
-            </w:drawing>
+          <mc:Fallback>
+            <w:pict>
+              <v:rect id="Retângulo 1" o:spid="_x0000_s1026" style="position:absolute;left:0;text-align:left;margin-left:292pt;margin-top:91pt;width:198pt;height:64.7pt;z-index:251658240;visibility:visible;mso-wrap-style:square;mso-wrap-distance-left:9pt;mso-wrap-distance-top:0;mso-wrap-distance-right:9pt;mso-wrap-distance-bottom:0;mso-position-horizontal:absolute;mso-position-horizontal-relative:text;mso-position-vertical:absolute;mso-position-vertical-relative:text;v-text-anchor:top" o:gfxdata="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" stroked="f">
+                <v:textbox inset="2.53958mm,1.2694mm,2.53958mm,1.2694mm">
+                  <w:txbxContent>
+                    <w:p>
+                      <w:pPr>
+                        <w:jc w:val="right"/>
+                      </w:pPr>
+                      <w:r>
+                        <w:rPr>
+                          <w:color w:val="000000"/>
+                        </w:rPr>
+                        <w:t>Grupo nº 2</w:t>
+                      </w:r>
+                    </w:p>
+                    <w:p>
+                      <w:pPr>
+                        <w:jc w:val="right"/>
+                      </w:pPr>
+                      <w:r>
+                        <w:rPr>
+                          <w:color w:val="000000"/>
+                        </w:rPr>
+                        <w:t>Danilo João Esteves - 11171100080</w:t>
+                      </w:r>
+                    </w:p>
+                    <w:p>
+                      <w:pPr>
+                        <w:jc w:val="right"/>
+                      </w:pPr>
+                      <w:r>
+                        <w:rPr>
+                          <w:color w:val="000000"/>
+                        </w:rPr>
+                        <w:t>Diego Guedes Pereira - 11171503601 </w:t>
+                      </w:r>
+                    </w:p>
+                    <w:p>
+                      <w:pPr>
+                        <w:textDirection w:val="btLr"/>
+                      </w:pPr>
+                      <w:r>
+                        <w:rPr>
+                          <w:color w:val="000000"/>
+                          <w:sz w:val="28"/>
+                        </w:rPr>
+                        <w:tab/>
+                      </w:r>
+                      <w:r>
+                        <w:rPr>
+                          <w:color w:val="000000"/>
+                          <w:sz w:val="28"/>
+                        </w:rPr>
+                        <w:tab/>
+                      </w:r>
+                      <w:r>
+                        <w:rPr>
+                          <w:color w:val="000000"/>
+                          <w:sz w:val="28"/>
+                        </w:rPr>
+                        <w:tab/>
+                      </w:r>
+                    </w:p>
+                  </w:txbxContent>
+                </v:textbox>
+              </v:rect>
+            </w:pict>
           </mc:Fallback>
         </mc:AlternateContent>
       </w:r>
@@ -503,8 +530,6 @@
           <w:szCs w:val="32"/>
         </w:rPr>
       </w:pPr>
-      <w:bookmarkStart w:id="0" w:name="_GoBack"/>
-      <w:bookmarkEnd w:id="0"/>
       <w:r>
         <w:br w:type="page"/>
       </w:r>
@@ -547,21 +572,14 @@
       <w:sdtContent>
         <w:p>
           <w:pPr>
-            <w:pBdr>
-              <w:top w:val="nil"/>
-              <w:left w:val="nil"/>
-              <w:bottom w:val="nil"/>
-              <w:right w:val="nil"/>
-              <w:between w:val="nil"/>
-            </w:pBdr>
+            <w:pStyle w:val="Sumrio1"/>
             <w:tabs>
               <w:tab w:val="left" w:pos="440"/>
               <w:tab w:val="right" w:pos="9890"/>
             </w:tabs>
-            <w:spacing w:after="100"/>
             <w:rPr>
-              <w:rFonts w:ascii="Cambria" w:eastAsia="Cambria" w:hAnsi="Cambria" w:cs="Cambria"/>
-              <w:color w:val="000000"/>
+              <w:rFonts w:asciiTheme="minorHAnsi" w:eastAsiaTheme="minorEastAsia" w:hAnsiTheme="minorHAnsi" w:cstheme="minorBidi"/>
+              <w:noProof/>
               <w:sz w:val="22"/>
               <w:szCs w:val="22"/>
             </w:rPr>
@@ -575,50 +593,167 @@
           <w:r>
             <w:fldChar w:fldCharType="separate"/>
           </w:r>
-          <w:hyperlink w:anchor="_gjdgxs">
+          <w:hyperlink w:anchor="_Toc56733728" w:history="1">
             <w:r>
               <w:rPr>
-                <w:color w:val="000000"/>
+                <w:rStyle w:val="Hyperlink"/>
+                <w:noProof/>
               </w:rPr>
               <w:t>1.</w:t>
             </w:r>
-          </w:hyperlink>
-          <w:hyperlink w:anchor="_gjdgxs">
             <w:r>
               <w:rPr>
-                <w:rFonts w:ascii="Cambria" w:eastAsia="Cambria" w:hAnsi="Cambria" w:cs="Cambria"/>
-                <w:color w:val="000000"/>
+                <w:rFonts w:asciiTheme="minorHAnsi" w:eastAsiaTheme="minorEastAsia" w:hAnsiTheme="minorHAnsi" w:cstheme="minorBidi"/>
+                <w:noProof/>
                 <w:sz w:val="22"/>
                 <w:szCs w:val="22"/>
               </w:rPr>
               <w:tab/>
             </w:r>
+            <w:r>
+              <w:rPr>
+                <w:rStyle w:val="Hyperlink"/>
+                <w:noProof/>
+              </w:rPr>
+              <w:t>Diagrama de Classes Geral</w:t>
+            </w:r>
+            <w:r>
+              <w:rPr>
+                <w:noProof/>
+                <w:webHidden/>
+              </w:rPr>
+              <w:tab/>
+            </w:r>
+            <w:r>
+              <w:rPr>
+                <w:noProof/>
+                <w:webHidden/>
+              </w:rPr>
+              <w:fldChar w:fldCharType="begin"/>
+            </w:r>
+            <w:r>
+              <w:rPr>
+                <w:noProof/>
+                <w:webHidden/>
+              </w:rPr>
+              <w:instrText xml:space="preserve"> PAGEREF _Toc56733728 \h </w:instrText>
+            </w:r>
+            <w:r>
+              <w:rPr>
+                <w:noProof/>
+                <w:webHidden/>
+              </w:rPr>
+            </w:r>
+            <w:r>
+              <w:rPr>
+                <w:noProof/>
+                <w:webHidden/>
+              </w:rPr>
+              <w:fldChar w:fldCharType="separate"/>
+            </w:r>
+            <w:r>
+              <w:rPr>
+                <w:noProof/>
+                <w:webHidden/>
+              </w:rPr>
+              <w:t>4</w:t>
+            </w:r>
+            <w:r>
+              <w:rPr>
+                <w:noProof/>
+                <w:webHidden/>
+              </w:rPr>
+              <w:fldChar w:fldCharType="end"/>
+            </w:r>
           </w:hyperlink>
-          <w:r>
-            <w:fldChar w:fldCharType="begin"/>
-          </w:r>
-          <w:r>
-            <w:instrText xml:space="preserve"> PAGEREF _gjdgxs \h </w:instrText>
-          </w:r>
-          <w:r>
-            <w:fldChar w:fldCharType="separate"/>
-          </w:r>
-          <w:r>
+        </w:p>
+        <w:p>
+          <w:pPr>
+            <w:pStyle w:val="Sumrio1"/>
+            <w:tabs>
+              <w:tab w:val="left" w:pos="440"/>
+              <w:tab w:val="right" w:pos="9890"/>
+            </w:tabs>
             <w:rPr>
-              <w:color w:val="000000"/>
+              <w:rFonts w:asciiTheme="minorHAnsi" w:eastAsiaTheme="minorEastAsia" w:hAnsiTheme="minorHAnsi" w:cstheme="minorBidi"/>
+              <w:noProof/>
+              <w:sz w:val="22"/>
+              <w:szCs w:val="22"/>
             </w:rPr>
-            <w:t>Diagrama de Classes Geral</w:t>
-          </w:r>
-          <w:r>
-            <w:rPr>
-              <w:color w:val="000000"/>
-            </w:rPr>
-            <w:tab/>
-            <w:t>4</w:t>
-          </w:r>
-          <w:r>
-            <w:fldChar w:fldCharType="end"/>
-          </w:r>
+          </w:pPr>
+          <w:hyperlink w:anchor="_Toc56733729" w:history="1">
+            <w:r>
+              <w:rPr>
+                <w:rStyle w:val="Hyperlink"/>
+                <w:noProof/>
+              </w:rPr>
+              <w:t>2.</w:t>
+            </w:r>
+            <w:r>
+              <w:rPr>
+                <w:rFonts w:asciiTheme="minorHAnsi" w:eastAsiaTheme="minorEastAsia" w:hAnsiTheme="minorHAnsi" w:cstheme="minorBidi"/>
+                <w:noProof/>
+                <w:sz w:val="22"/>
+                <w:szCs w:val="22"/>
+              </w:rPr>
+              <w:tab/>
+            </w:r>
+            <w:r>
+              <w:rPr>
+                <w:rStyle w:val="Hyperlink"/>
+                <w:noProof/>
+              </w:rPr>
+              <w:t>Diagrama de Pacotes</w:t>
+            </w:r>
+            <w:r>
+              <w:rPr>
+                <w:noProof/>
+                <w:webHidden/>
+              </w:rPr>
+              <w:tab/>
+            </w:r>
+            <w:r>
+              <w:rPr>
+                <w:noProof/>
+                <w:webHidden/>
+              </w:rPr>
+              <w:fldChar w:fldCharType="begin"/>
+            </w:r>
+            <w:r>
+              <w:rPr>
+                <w:noProof/>
+                <w:webHidden/>
+              </w:rPr>
+              <w:instrText xml:space="preserve"> PAGEREF _Toc56733729 \h </w:instrText>
+            </w:r>
+            <w:r>
+              <w:rPr>
+                <w:noProof/>
+                <w:webHidden/>
+              </w:rPr>
+            </w:r>
+            <w:r>
+              <w:rPr>
+                <w:noProof/>
+                <w:webHidden/>
+              </w:rPr>
+              <w:fldChar w:fldCharType="separate"/>
+            </w:r>
+            <w:r>
+              <w:rPr>
+                <w:noProof/>
+                <w:webHidden/>
+              </w:rPr>
+              <w:t>5</w:t>
+            </w:r>
+            <w:r>
+              <w:rPr>
+                <w:noProof/>
+                <w:webHidden/>
+              </w:rPr>
+              <w:fldChar w:fldCharType="end"/>
+            </w:r>
+          </w:hyperlink>
         </w:p>
         <w:p>
           <w:pPr>
@@ -659,6 +794,8 @@
       <w:r>
         <w:br w:type="page"/>
       </w:r>
+      <w:bookmarkStart w:id="0" w:name="_GoBack"/>
+      <w:bookmarkEnd w:id="0"/>
     </w:p>
     <w:p/>
     <w:p>
@@ -673,8 +810,7 @@
           <w:szCs w:val="36"/>
         </w:rPr>
       </w:pPr>
-      <w:bookmarkStart w:id="1" w:name="_gjdgxs" w:colFirst="0" w:colLast="0"/>
-      <w:bookmarkEnd w:id="1"/>
+      <w:bookmarkStart w:id="1" w:name="_Toc56733728"/>
       <w:r>
         <w:rPr>
           <w:sz w:val="36"/>
@@ -682,33 +818,20 @@
         </w:rPr>
         <w:t>Diagrama de Classes Geral</w:t>
       </w:r>
+      <w:bookmarkStart w:id="2" w:name="_30j0zll" w:colFirst="0" w:colLast="0"/>
+      <w:bookmarkEnd w:id="1"/>
+      <w:bookmarkEnd w:id="2"/>
     </w:p>
-    <w:p/>
     <w:p>
-      <w:pPr>
-        <w:jc w:val="center"/>
-        <w:rPr>
-          <w:b/>
-          <w:color w:val="000000"/>
-          <w:sz w:val="32"/>
-          <w:szCs w:val="32"/>
-        </w:rPr>
-      </w:pPr>
-      <w:bookmarkStart w:id="2" w:name="_30j0zll" w:colFirst="0" w:colLast="0"/>
-      <w:bookmarkEnd w:id="2"/>
       <w:r>
         <w:rPr>
-          <w:b/>
           <w:noProof/>
-          <w:color w:val="000000"/>
-          <w:sz w:val="32"/>
-          <w:szCs w:val="32"/>
         </w:rPr>
         <w:drawing>
           <wp:inline distT="0" distB="0" distL="0" distR="0">
             <wp:extent cx="6276975" cy="5200650"/>
             <wp:effectExtent l="0" t="0" r="9525" b="0"/>
-            <wp:docPr id="4" name="Imagem 4"/>
+            <wp:docPr id="3" name="Imagem 3"/>
             <wp:cNvGraphicFramePr>
               <a:graphicFrameLocks xmlns:a="http://schemas.openxmlformats.org/drawingml/2006/main" noChangeAspect="1"/>
             </wp:cNvGraphicFramePr>
@@ -722,7 +845,7 @@
                     </pic:cNvPicPr>
                   </pic:nvPicPr>
                   <pic:blipFill>
-                    <a:blip r:embed="rId8" cstate="print">
+                    <a:blip r:embed="rId7" cstate="print">
                       <a:extLst>
                         <a:ext uri="{28A0092B-C50C-407E-A947-70E740481C1C}">
                           <a14:useLocalDpi xmlns:a14="http://schemas.microsoft.com/office/drawing/2010/main" val="0"/>
@@ -754,6 +877,92 @@
         </w:drawing>
       </w:r>
     </w:p>
+    <w:p>
+      <w:pPr>
+        <w:pStyle w:val="Ttulo1"/>
+        <w:numPr>
+          <w:ilvl w:val="0"/>
+          <w:numId w:val="1"/>
+        </w:numPr>
+        <w:rPr>
+          <w:sz w:val="36"/>
+          <w:szCs w:val="36"/>
+        </w:rPr>
+      </w:pPr>
+      <w:bookmarkStart w:id="3" w:name="_Toc56733729"/>
+      <w:r>
+        <w:rPr>
+          <w:sz w:val="36"/>
+          <w:szCs w:val="36"/>
+        </w:rPr>
+        <w:lastRenderedPageBreak/>
+        <w:t xml:space="preserve">Diagrama de </w:t>
+      </w:r>
+      <w:r>
+        <w:rPr>
+          <w:sz w:val="36"/>
+          <w:szCs w:val="36"/>
+        </w:rPr>
+        <w:t>Pacotes</w:t>
+      </w:r>
+      <w:bookmarkEnd w:id="3"/>
+    </w:p>
+    <w:p>
+      <w:r>
+        <w:rPr>
+          <w:noProof/>
+        </w:rPr>
+        <w:drawing>
+          <wp:inline distT="0" distB="0" distL="0" distR="0">
+            <wp:extent cx="6286500" cy="4324350"/>
+            <wp:effectExtent l="0" t="0" r="0" b="0"/>
+            <wp:docPr id="5" name="Imagem 5"/>
+            <wp:cNvGraphicFramePr>
+              <a:graphicFrameLocks xmlns:a="http://schemas.openxmlformats.org/drawingml/2006/main" noChangeAspect="1"/>
+            </wp:cNvGraphicFramePr>
+            <a:graphic xmlns:a="http://schemas.openxmlformats.org/drawingml/2006/main">
+              <a:graphicData uri="http://schemas.openxmlformats.org/drawingml/2006/picture">
+                <pic:pic xmlns:pic="http://schemas.openxmlformats.org/drawingml/2006/picture">
+                  <pic:nvPicPr>
+                    <pic:cNvPr id="0" name="Picture 1"/>
+                    <pic:cNvPicPr>
+                      <a:picLocks noChangeAspect="1" noChangeArrowheads="1"/>
+                    </pic:cNvPicPr>
+                  </pic:nvPicPr>
+                  <pic:blipFill>
+                    <a:blip r:embed="rId8">
+                      <a:extLst>
+                        <a:ext uri="{28A0092B-C50C-407E-A947-70E740481C1C}">
+                          <a14:useLocalDpi xmlns:a14="http://schemas.microsoft.com/office/drawing/2010/main" val="0"/>
+                        </a:ext>
+                      </a:extLst>
+                    </a:blip>
+                    <a:srcRect/>
+                    <a:stretch>
+                      <a:fillRect/>
+                    </a:stretch>
+                  </pic:blipFill>
+                  <pic:spPr bwMode="auto">
+                    <a:xfrm>
+                      <a:off x="0" y="0"/>
+                      <a:ext cx="6286500" cy="4324350"/>
+                    </a:xfrm>
+                    <a:prstGeom prst="rect">
+                      <a:avLst/>
+                    </a:prstGeom>
+                    <a:noFill/>
+                    <a:ln>
+                      <a:noFill/>
+                    </a:ln>
+                  </pic:spPr>
+                </pic:pic>
+              </a:graphicData>
+            </a:graphic>
+          </wp:inline>
+        </w:drawing>
+      </w:r>
+    </w:p>
+    <w:p/>
     <w:sectPr>
       <w:headerReference w:type="default" r:id="rId9"/>
       <w:footerReference w:type="even" r:id="rId10"/>
@@ -1317,6 +1526,92 @@
 <file path=word/numbering.xml><?xml version="1.0" encoding="utf-8"?>
 <w:numbering xmlns:wpc="http://schemas.microsoft.com/office/word/2010/wordprocessingCanvas" xmlns:cx="http://schemas.microsoft.com/office/drawing/2014/chartex" xmlns:cx1="http://schemas.microsoft.com/office/drawing/2015/9/8/chartex" xmlns:cx2="http://schemas.microsoft.com/office/drawing/2015/10/21/chartex" xmlns:cx3="http://schemas.microsoft.com/office/drawing/2016/5/9/chartex" xmlns:cx4="http://schemas.microsoft.com/office/drawing/2016/5/10/chartex" xmlns:cx5="http://schemas.microsoft.com/office/drawing/2016/5/11/chartex" xmlns:cx6="http://schemas.microsoft.com/office/drawing/2016/5/12/chartex" xmlns:cx7="http://schemas.microsoft.com/office/drawing/2016/5/13/chartex" xmlns:cx8="http://schemas.microsoft.com/office/drawing/2016/5/14/chartex" xmlns:mc="http://schemas.openxmlformats.org/markup-compatibility/2006" xmlns:aink="http://schemas.microsoft.com/office/drawing/2016/ink" xmlns:am3d="http://schemas.microsoft.com/office/drawing/2017/model3d" xmlns:o="urn:schemas-microsoft-com:office:office" xmlns:r="http://schemas.openxmlformats.org/officeDocument/2006/relationships" xmlns:m="http://schemas.openxmlformats.org/officeDocument/2006/math" xmlns:v="urn:schemas-microsoft-com:vml" xmlns:wp14="http://schemas.microsoft.com/office/word/2010/wordprocessingDrawing" xmlns:wp="http://schemas.openxmlformats.org/drawingml/2006/wordprocessingDrawing" xmlns:w10="urn:schemas-microsoft-com:office:word" xmlns:w="http://schemas.openxmlformats.org/wordprocessingml/2006/main" xmlns:w14="http://schemas.microsoft.com/office/word/2010/wordml" xmlns:w15="http://schemas.microsoft.com/office/word/2012/wordml" xmlns:w16cid="http://schemas.microsoft.com/office/word/2016/wordml/cid" xmlns:w16se="http://schemas.microsoft.com/office/word/2015/wordml/symex" xmlns:wpg="http://schemas.microsoft.com/office/word/2010/wordprocessingGroup" xmlns:wpi="http://schemas.microsoft.com/office/word/2010/wordprocessingInk" xmlns:wne="http://schemas.microsoft.com/office/word/2006/wordml" xmlns:wps="http://schemas.microsoft.com/office/word/2010/wordprocessingShape" mc:Ignorable="w14 w15 w16se w16cid wp14">
   <w:abstractNum w:abstractNumId="0" w15:restartNumberingAfterBreak="0">
+    <w:nsid w:val="24161653"/>
+    <w:multiLevelType w:val="multilevel"/>
+    <w:tmpl w:val="9A9859A8"/>
+    <w:lvl w:ilvl="0">
+      <w:start w:val="1"/>
+      <w:numFmt w:val="decimal"/>
+      <w:lvlText w:val="%1."/>
+      <w:lvlJc w:val="left"/>
+      <w:pPr>
+        <w:ind w:left="720" w:hanging="360"/>
+      </w:pPr>
+    </w:lvl>
+    <w:lvl w:ilvl="1">
+      <w:start w:val="1"/>
+      <w:numFmt w:val="lowerLetter"/>
+      <w:lvlText w:val="%2."/>
+      <w:lvlJc w:val="left"/>
+      <w:pPr>
+        <w:ind w:left="1440" w:hanging="360"/>
+      </w:pPr>
+    </w:lvl>
+    <w:lvl w:ilvl="2">
+      <w:start w:val="1"/>
+      <w:numFmt w:val="lowerRoman"/>
+      <w:lvlText w:val="%3."/>
+      <w:lvlJc w:val="right"/>
+      <w:pPr>
+        <w:ind w:left="2160" w:hanging="180"/>
+      </w:pPr>
+    </w:lvl>
+    <w:lvl w:ilvl="3">
+      <w:start w:val="1"/>
+      <w:numFmt w:val="decimal"/>
+      <w:lvlText w:val="%4."/>
+      <w:lvlJc w:val="left"/>
+      <w:pPr>
+        <w:ind w:left="2880" w:hanging="360"/>
+      </w:pPr>
+    </w:lvl>
+    <w:lvl w:ilvl="4">
+      <w:start w:val="1"/>
+      <w:numFmt w:val="lowerLetter"/>
+      <w:lvlText w:val="%5."/>
+      <w:lvlJc w:val="left"/>
+      <w:pPr>
+        <w:ind w:left="3600" w:hanging="360"/>
+      </w:pPr>
+    </w:lvl>
+    <w:lvl w:ilvl="5">
+      <w:start w:val="1"/>
+      <w:numFmt w:val="lowerRoman"/>
+      <w:lvlText w:val="%6."/>
+      <w:lvlJc w:val="right"/>
+      <w:pPr>
+        <w:ind w:left="4320" w:hanging="180"/>
+      </w:pPr>
+    </w:lvl>
+    <w:lvl w:ilvl="6">
+      <w:start w:val="1"/>
+      <w:numFmt w:val="decimal"/>
+      <w:lvlText w:val="%7."/>
+      <w:lvlJc w:val="left"/>
+      <w:pPr>
+        <w:ind w:left="5040" w:hanging="360"/>
+      </w:pPr>
+    </w:lvl>
+    <w:lvl w:ilvl="7">
+      <w:start w:val="1"/>
+      <w:numFmt w:val="lowerLetter"/>
+      <w:lvlText w:val="%8."/>
+      <w:lvlJc w:val="left"/>
+      <w:pPr>
+        <w:ind w:left="5760" w:hanging="360"/>
+      </w:pPr>
+    </w:lvl>
+    <w:lvl w:ilvl="8">
+      <w:start w:val="1"/>
+      <w:numFmt w:val="lowerRoman"/>
+      <w:lvlText w:val="%9."/>
+      <w:lvlJc w:val="right"/>
+      <w:pPr>
+        <w:ind w:left="6480" w:hanging="180"/>
+      </w:pPr>
+    </w:lvl>
+  </w:abstractNum>
+  <w:abstractNum w:abstractNumId="1" w15:restartNumberingAfterBreak="0">
     <w:nsid w:val="321769F3"/>
     <w:multiLevelType w:val="multilevel"/>
     <w:tmpl w:val="9A9859A8"/>
@@ -1403,6 +1698,9 @@
     </w:lvl>
   </w:abstractNum>
   <w:num w:numId="1">
+    <w:abstractNumId w:val="1"/>
+  </w:num>
+  <w:num w:numId="2">
     <w:abstractNumId w:val="0"/>
   </w:num>
 </w:numbering>
@@ -2055,6 +2353,29 @@
     <w:uiPriority w:val="99"/>
     <w:rsid w:val="00067D67"/>
   </w:style>
+  <w:style w:type="paragraph" w:styleId="Sumrio1">
+    <w:name w:val="toc 1"/>
+    <w:basedOn w:val="Normal"/>
+    <w:next w:val="Normal"/>
+    <w:autoRedefine/>
+    <w:uiPriority w:val="39"/>
+    <w:unhideWhenUsed/>
+    <w:rsid w:val="00ED51F7"/>
+    <w:pPr>
+      <w:spacing w:after="100"/>
+    </w:pPr>
+  </w:style>
+  <w:style w:type="character" w:styleId="Hyperlink">
+    <w:name w:val="Hyperlink"/>
+    <w:basedOn w:val="Fontepargpadro"/>
+    <w:uiPriority w:val="99"/>
+    <w:unhideWhenUsed/>
+    <w:rsid w:val="00ED51F7"/>
+    <w:rPr>
+      <w:color w:val="0000FF" w:themeColor="hyperlink"/>
+      <w:u w:val="single"/>
+    </w:rPr>
+  </w:style>
 </w:styles>
 </file>
 

</xml_diff>